<commit_message>
csdl + giao dien
lâm: csdl
đức: giao diện
</commit_message>
<xml_diff>
--- a/document/danhgiananglucquocgia.docx
+++ b/document/danhgiananglucquocgia.docx
@@ -960,7 +960,13 @@
         <w:rPr>
           <w:i/>
         </w:rPr>
-        <w:t>2. Các chức năng chính của website.</w:t>
+        <w:t>2. Các nhóm người dùng</w:t>
+      </w:r>
+      <w:r>
+        <w:rPr>
+          <w:i/>
+        </w:rPr>
+        <w:t xml:space="preserve"> của website.</w:t>
       </w:r>
     </w:p>
     <w:p>
@@ -1064,7 +1070,19 @@
           <w:b/>
         </w:rPr>
         <w:lastRenderedPageBreak/>
-        <w:t>2. Phân tích hệ thống.</w:t>
+        <w:t>2. Phân tích hệ thống</w:t>
+      </w:r>
+      <w:r>
+        <w:rPr>
+          <w:b/>
+        </w:rPr>
+        <w:t xml:space="preserve"> về chức năng</w:t>
+      </w:r>
+      <w:r>
+        <w:rPr>
+          <w:b/>
+        </w:rPr>
+        <w:t>.</w:t>
       </w:r>
     </w:p>
     <w:p>
@@ -1690,58 +1708,223 @@
         </w:rPr>
         <w:tab/>
       </w:r>
-      <w:r>
-        <w:rPr>
-          <w:noProof/>
-        </w:rPr>
-        <w:drawing>
-          <wp:inline distT="0" distB="0" distL="0" distR="0">
-            <wp:extent cx="5895975" cy="3762375"/>
-            <wp:effectExtent l="19050" t="0" r="9525" b="0"/>
-            <wp:docPr id="1" name="Picture 0" descr="01.JPG"/>
-            <wp:cNvGraphicFramePr>
-              <a:graphicFrameLocks xmlns:a="http://schemas.openxmlformats.org/drawingml/2006/main" noChangeAspect="1"/>
-            </wp:cNvGraphicFramePr>
-            <a:graphic xmlns:a="http://schemas.openxmlformats.org/drawingml/2006/main">
-              <a:graphicData uri="http://schemas.openxmlformats.org/drawingml/2006/picture">
-                <pic:pic xmlns:pic="http://schemas.openxmlformats.org/drawingml/2006/picture">
-                  <pic:nvPicPr>
-                    <pic:cNvPr id="0" name="01.JPG"/>
-                    <pic:cNvPicPr/>
-                  </pic:nvPicPr>
-                  <pic:blipFill>
-                    <a:blip r:embed="rId8" cstate="print"/>
-                    <a:stretch>
-                      <a:fillRect/>
-                    </a:stretch>
-                  </pic:blipFill>
-                  <pic:spPr>
-                    <a:xfrm>
-                      <a:off x="0" y="0"/>
-                      <a:ext cx="5895975" cy="3762375"/>
-                    </a:xfrm>
-                    <a:prstGeom prst="rect">
-                      <a:avLst/>
-                    </a:prstGeom>
-                  </pic:spPr>
-                </pic:pic>
-              </a:graphicData>
-            </a:graphic>
-          </wp:inline>
-        </w:drawing>
-      </w:r>
-    </w:p>
-    <w:p>
-      <w:pPr>
+    </w:p>
+    <w:tbl>
+      <w:tblPr>
+        <w:tblStyle w:val="TableGrid"/>
+        <w:tblW w:w="0" w:type="auto"/>
+        <w:tblInd w:w="630" w:type="dxa"/>
+        <w:tblLook w:val="04A0"/>
+      </w:tblPr>
+      <w:tblGrid>
+        <w:gridCol w:w="2538"/>
+        <w:gridCol w:w="6408"/>
+      </w:tblGrid>
+      <w:tr>
+        <w:trPr>
+          <w:trHeight w:val="647"/>
+        </w:trPr>
+        <w:tc>
+          <w:tcPr>
+            <w:tcW w:w="2538" w:type="dxa"/>
+          </w:tcPr>
+          <w:p/>
+        </w:tc>
+        <w:tc>
+          <w:tcPr>
+            <w:tcW w:w="6408" w:type="dxa"/>
+          </w:tcPr>
+          <w:p>
+            <w:r>
+              <w:t>Các quy ước trong sơ đồ</w:t>
+            </w:r>
+          </w:p>
+        </w:tc>
+      </w:tr>
+      <w:tr>
+        <w:trPr>
+          <w:trHeight w:val="1340"/>
+        </w:trPr>
+        <w:tc>
+          <w:tcPr>
+            <w:tcW w:w="2538" w:type="dxa"/>
+          </w:tcPr>
+          <w:p>
+            <w:r>
+              <w:rPr>
+                <w:noProof/>
+              </w:rPr>
+              <w:pict>
+                <v:oval id="_x0000_s1078" style="position:absolute;margin-left:5.25pt;margin-top:9.3pt;width:102pt;height:51pt;z-index:251686912;mso-position-horizontal-relative:text;mso-position-vertical-relative:text">
+                  <v:textbox style="mso-next-textbox:#_x0000_s1078">
+                    <w:txbxContent>
+                      <w:p>
+                        <w:r>
+                          <w:t>Tên chức   năng</w:t>
+                        </w:r>
+                      </w:p>
+                    </w:txbxContent>
+                  </v:textbox>
+                </v:oval>
+              </w:pict>
+            </w:r>
+          </w:p>
+        </w:tc>
+        <w:tc>
+          <w:tcPr>
+            <w:tcW w:w="6408" w:type="dxa"/>
+          </w:tcPr>
+          <w:p>
+            <w:r>
+              <w:t>Biểu diễn các chức năng xử lý dữ liệu. Tên chức năng bao gồm động từ có thể kèm th</w:t>
+            </w:r>
+            <w:r>
+              <w:t>êm bổ ngữ tóm tắt về chức năng đó.</w:t>
+            </w:r>
+          </w:p>
+        </w:tc>
+      </w:tr>
+      <w:tr>
+        <w:trPr>
+          <w:trHeight w:val="1160"/>
+        </w:trPr>
+        <w:tc>
+          <w:tcPr>
+            <w:tcW w:w="2538" w:type="dxa"/>
+          </w:tcPr>
+          <w:p/>
+          <w:p>
+            <w:r>
+              <w:t xml:space="preserve">   </w:t>
+            </w:r>
+            <w:r>
+              <w:t>Tên luồng dữ liệu</w:t>
+            </w:r>
+          </w:p>
+        </w:tc>
+        <w:tc>
+          <w:tcPr>
+            <w:tcW w:w="6408" w:type="dxa"/>
+          </w:tcPr>
+          <w:p>
+            <w:r>
+              <w:t>Chỉ luồng dữ liệu đi từ tác nhân, kho dữ liệu hay các chức năng xử lý này đến các xử lý khác. Tên loại dữ liệu gồm danh từ và tính từ bổ sung.</w:t>
+            </w:r>
+          </w:p>
+        </w:tc>
+      </w:tr>
+      <w:tr>
+        <w:trPr>
+          <w:trHeight w:val="890"/>
+        </w:trPr>
+        <w:tc>
+          <w:tcPr>
+            <w:tcW w:w="2538" w:type="dxa"/>
+          </w:tcPr>
+          <w:p>
+            <w:r>
+              <w:rPr>
+                <w:noProof/>
+              </w:rPr>
+              <w:pict>
+                <v:rect id="_x0000_s1079" style="position:absolute;margin-left:5.25pt;margin-top:9.45pt;width:108pt;height:24.75pt;z-index:251687936;mso-position-horizontal-relative:text;mso-position-vertical-relative:text">
+                  <v:textbox style="mso-next-textbox:#_x0000_s1079">
+                    <w:txbxContent>
+                      <w:p>
+                        <w:r>
+                          <w:t>Tác nhân ngoài</w:t>
+                        </w:r>
+                      </w:p>
+                    </w:txbxContent>
+                  </v:textbox>
+                </v:rect>
+              </w:pict>
+            </w:r>
+          </w:p>
+        </w:tc>
+        <w:tc>
+          <w:tcPr>
+            <w:tcW w:w="6408" w:type="dxa"/>
+          </w:tcPr>
+          <w:p>
+            <w:r>
+              <w:t>Biểu diễn các đối tượng bên ngoài hệ thống nhưng có trao đổi dữ liệu với hệ thống.</w:t>
+            </w:r>
+          </w:p>
+        </w:tc>
+      </w:tr>
+      <w:tr>
+        <w:trPr>
+          <w:trHeight w:val="1610"/>
+        </w:trPr>
+        <w:tc>
+          <w:tcPr>
+            <w:tcW w:w="2538" w:type="dxa"/>
+          </w:tcPr>
+          <w:p/>
+          <w:tbl>
+            <w:tblPr>
+              <w:tblStyle w:val="TableGrid"/>
+              <w:tblW w:w="0" w:type="auto"/>
+              <w:tblLook w:val="04A0"/>
+            </w:tblPr>
+            <w:tblGrid>
+              <w:gridCol w:w="2307"/>
+            </w:tblGrid>
+            <w:tr>
+              <w:trPr>
+                <w:trHeight w:val="503"/>
+              </w:trPr>
+              <w:tc>
+                <w:tcPr>
+                  <w:tcW w:w="2307" w:type="dxa"/>
+                  <w:tcBorders>
+                    <w:left w:val="nil"/>
+                    <w:bottom w:val="single" w:sz="4" w:space="0" w:color="auto"/>
+                    <w:right w:val="nil"/>
+                  </w:tcBorders>
+                </w:tcPr>
+                <w:p>
+                  <w:r>
+                    <w:t>Tên kho dữ liệu</w:t>
+                  </w:r>
+                </w:p>
+              </w:tc>
+            </w:tr>
+          </w:tbl>
+          <w:p/>
+        </w:tc>
+        <w:tc>
+          <w:tcPr>
+            <w:tcW w:w="6408" w:type="dxa"/>
+          </w:tcPr>
+          <w:p/>
+          <w:p>
+            <w:r>
+              <w:t>Biểu diễn kho dữ liệu. Tên của kho dữ liệu phải là một danh từ, kèm theo tính ngữ nếu cần.</w:t>
+            </w:r>
+          </w:p>
+        </w:tc>
+      </w:tr>
+    </w:tbl>
+    <w:p>
+      <w:pPr>
+        <w:ind w:left="630"/>
         <w:rPr>
           <w:i/>
         </w:rPr>
       </w:pPr>
-      <w:r>
+    </w:p>
+    <w:p>
+      <w:pPr>
         <w:rPr>
           <w:i/>
         </w:rPr>
-        <w:lastRenderedPageBreak/>
+      </w:pPr>
+      <w:r>
+        <w:rPr>
+          <w:i/>
+        </w:rPr>
         <w:tab/>
       </w:r>
       <w:r>
@@ -1759,9 +1942,140 @@
       <w:r>
         <w:tab/>
       </w:r>
+      <w:r>
+        <w:t>2.2.3. Biểu đồ luồng dữ liệu mức đỉnh.</w:t>
+      </w:r>
+    </w:p>
+    <w:p>
+      <w:r>
+        <w:tab/>
+      </w:r>
+      <w:r>
+        <w:tab/>
+        <w:t>2.2.4. Biểu đồ luồng dữ liệu mức dưới đỉnh cho chức năng làm bài thi.</w:t>
+      </w:r>
+    </w:p>
+    <w:p>
+      <w:r>
+        <w:tab/>
+      </w:r>
+      <w:r>
+        <w:tab/>
+        <w:t xml:space="preserve">2.2.5. Biểu đồ luồng dữ liệu mức dưới đỉnh cho chức năng quản trị ngân </w:t>
+      </w:r>
+      <w:r>
+        <w:tab/>
+      </w:r>
+      <w:r>
+        <w:tab/>
+      </w:r>
+      <w:r>
+        <w:tab/>
+        <w:t>hàng câu hỏi.</w:t>
+      </w:r>
+    </w:p>
+    <w:p>
+      <w:pPr>
+        <w:ind w:left="720"/>
+        <w:rPr>
+          <w:b/>
+        </w:rPr>
+      </w:pPr>
+      <w:r>
+        <w:rPr>
+          <w:b/>
+        </w:rPr>
+        <w:t>3. Phân tích hệ thống về dữ liệu.</w:t>
+      </w:r>
+    </w:p>
+    <w:p>
+      <w:pPr>
+        <w:ind w:left="720"/>
+      </w:pPr>
+      <w:r>
+        <w:tab/>
+        <w:t>3.1. Các thực thể của hệ thống.</w:t>
+      </w:r>
+    </w:p>
+    <w:p>
+      <w:pPr>
+        <w:ind w:left="720"/>
+      </w:pPr>
+      <w:r>
+        <w:tab/>
+        <w:t>3.2. Mối quan hệ giữa các thực thể ER.</w:t>
+      </w:r>
+    </w:p>
+    <w:p>
+      <w:pPr>
+        <w:pStyle w:val="ListParagraph"/>
+        <w:numPr>
+          <w:ilvl w:val="0"/>
+          <w:numId w:val="1"/>
+        </w:numPr>
+        <w:rPr>
+          <w:b/>
+        </w:rPr>
+      </w:pPr>
+      <w:r>
+        <w:rPr>
+          <w:b/>
+        </w:rPr>
+        <w:t>Thiết kế cơ sở dữ liệu.</w:t>
+      </w:r>
+    </w:p>
+    <w:p>
+      <w:pPr>
+        <w:pStyle w:val="ListParagraph"/>
+        <w:rPr>
+          <w:b/>
+        </w:rPr>
+      </w:pPr>
+    </w:p>
+    <w:p>
+      <w:pPr>
+        <w:pStyle w:val="ListParagraph"/>
+        <w:rPr>
+          <w:b/>
+        </w:rPr>
+      </w:pPr>
+    </w:p>
+    <w:p>
+      <w:pPr>
+        <w:pStyle w:val="ListParagraph"/>
+        <w:numPr>
+          <w:ilvl w:val="0"/>
+          <w:numId w:val="1"/>
+        </w:numPr>
+        <w:rPr>
+          <w:b/>
+        </w:rPr>
+      </w:pPr>
+      <w:r>
+        <w:rPr>
+          <w:b/>
+        </w:rPr>
+        <w:t>Thiết kế giao diện.</w:t>
+      </w:r>
+    </w:p>
+    <w:p>
+      <w:pPr>
+        <w:pStyle w:val="ListParagraph"/>
+        <w:rPr>
+          <w:b/>
+        </w:rPr>
+      </w:pPr>
+    </w:p>
+    <w:p>
+      <w:pPr>
+        <w:pStyle w:val="ListParagraph"/>
+        <w:rPr>
+          <w:b/>
+        </w:rPr>
+      </w:pPr>
     </w:p>
     <w:sectPr>
-      <w:footerReference w:type="default" r:id="rId9"/>
+      <w:footerReference w:type="default" r:id="rId8"/>
       <w:pgSz w:w="12240" w:h="15840"/>
       <w:pgMar w:top="1440" w:right="1440" w:bottom="1440" w:left="1440" w:header="720" w:footer="720" w:gutter="0"/>
       <w:cols w:space="720"/>
@@ -1817,7 +2131,7 @@
             <w:rPr>
               <w:noProof/>
             </w:rPr>
-            <w:t>6</w:t>
+            <w:t>7</w:t>
           </w:r>
         </w:fldSimple>
       </w:p>
@@ -1974,7 +2288,7 @@
   <w:abstractNum w:abstractNumId="1">
     <w:nsid w:val="12C9555A"/>
     <w:multiLevelType w:val="hybridMultilevel"/>
-    <w:tmpl w:val="48EE2C70"/>
+    <w:tmpl w:val="9746FF26"/>
     <w:lvl w:ilvl="0" w:tplc="04090013">
       <w:start w:val="1"/>
       <w:numFmt w:val="upperRoman"/>
@@ -3956,6 +4270,32 @@
       <w:szCs w:val="16"/>
     </w:rPr>
   </w:style>
+  <w:style w:type="table" w:styleId="TableGrid">
+    <w:name w:val="Table Grid"/>
+    <w:basedOn w:val="TableNormal"/>
+    <w:uiPriority w:val="39"/>
+    <w:rsid w:val="00536882"/>
+    <w:pPr>
+      <w:spacing w:after="0" w:line="240" w:lineRule="auto"/>
+    </w:pPr>
+    <w:tblPr>
+      <w:tblInd w:w="0" w:type="dxa"/>
+      <w:tblBorders>
+        <w:top w:val="single" w:sz="4" w:space="0" w:color="auto"/>
+        <w:left w:val="single" w:sz="4" w:space="0" w:color="auto"/>
+        <w:bottom w:val="single" w:sz="4" w:space="0" w:color="auto"/>
+        <w:right w:val="single" w:sz="4" w:space="0" w:color="auto"/>
+        <w:insideH w:val="single" w:sz="4" w:space="0" w:color="auto"/>
+        <w:insideV w:val="single" w:sz="4" w:space="0" w:color="auto"/>
+      </w:tblBorders>
+      <w:tblCellMar>
+        <w:top w:w="0" w:type="dxa"/>
+        <w:left w:w="108" w:type="dxa"/>
+        <w:bottom w:w="0" w:type="dxa"/>
+        <w:right w:w="108" w:type="dxa"/>
+      </w:tblCellMar>
+    </w:tblPr>
+  </w:style>
 </w:styles>
 </file>
 
@@ -4214,7 +4554,7 @@
   <a:extraClrSchemeLst/>
   <a:extLst>
     <a:ext uri="{05A4C25C-085E-4340-85A3-A5531E510DB2}">
-      <thm15:themeFamily xmlns:thm15="http://schemas.microsoft.com/office/thememl/2012/main" xmlns="" name="Office Theme" id="{62F939B6-93AF-4DB8-9C6B-D6C7DFDC589F}" vid="{4A3C46E8-61CC-4603-A589-7422A47A8E4A}"/>
+      <thm15:themeFamily xmlns="" xmlns:thm15="http://schemas.microsoft.com/office/thememl/2012/main" name="Office Theme" id="{62F939B6-93AF-4DB8-9C6B-D6C7DFDC589F}" vid="{4A3C46E8-61CC-4603-A589-7422A47A8E4A}"/>
     </a:ext>
   </a:extLst>
 </a:theme>
@@ -4225,7 +4565,7 @@
 </file>
 
 <file path=customXml/itemProps1.xml><?xml version="1.0" encoding="utf-8"?>
-<ds:datastoreItem xmlns:ds="http://schemas.openxmlformats.org/officeDocument/2006/customXml" ds:itemID="{6514A2CC-C2A7-40EF-B063-44F6083C1FA8}">
+<ds:datastoreItem xmlns:ds="http://schemas.openxmlformats.org/officeDocument/2006/customXml" ds:itemID="{8F1DA329-5DAD-4473-8660-40D91B8B230F}">
   <ds:schemaRefs>
     <ds:schemaRef ds:uri="http://schemas.openxmlformats.org/officeDocument/2006/bibliography"/>
   </ds:schemaRefs>

</xml_diff>